<commit_message>
updated user's guide for game
</commit_message>
<xml_diff>
--- a/UsersGuide.docx
+++ b/UsersGuide.docx
@@ -3,36 +3,21 @@
 <w:document xmlns:wpc="http://schemas.microsoft.com/office/word/2010/wordprocessingCanvas" xmlns:cx="http://schemas.microsoft.com/office/drawing/2014/chartex" xmlns:cx1="http://schemas.microsoft.com/office/drawing/2015/9/8/chartex" xmlns:cx2="http://schemas.microsoft.com/office/drawing/2015/10/21/chartex" xmlns:cx3="http://schemas.microsoft.com/office/drawing/2016/5/9/chartex" xmlns:cx4="http://schemas.microsoft.com/office/drawing/2016/5/10/chartex" xmlns:cx5="http://schemas.microsoft.com/office/drawing/2016/5/11/chartex" xmlns:cx6="http://schemas.microsoft.com/office/drawing/2016/5/12/chartex" xmlns:cx7="http://schemas.microsoft.com/office/drawing/2016/5/13/chartex" xmlns:cx8="http://schemas.microsoft.com/office/drawing/2016/5/14/chartex" xmlns:mc="http://schemas.openxmlformats.org/markup-compatibility/2006" xmlns:aink="http://schemas.microsoft.com/office/drawing/2016/ink" xmlns:am3d="http://schemas.microsoft.com/office/drawing/2017/model3d" xmlns:o="urn:schemas-microsoft-com:office:office" xmlns:r="http://schemas.openxmlformats.org/officeDocument/2006/relationships" xmlns:m="http://schemas.openxmlformats.org/officeDocument/2006/math" xmlns:v="urn:schemas-microsoft-com:vml" xmlns:wp14="http://schemas.microsoft.com/office/word/2010/wordprocessingDrawing" xmlns:wp="http://schemas.openxmlformats.org/drawingml/2006/wordprocessingDrawing" xmlns:w10="urn:schemas-microsoft-com:office:word" xmlns:w="http://schemas.openxmlformats.org/wordprocessingml/2006/main" xmlns:w14="http://schemas.microsoft.com/office/word/2010/wordml" xmlns:w15="http://schemas.microsoft.com/office/word/2012/wordml" xmlns:w16cid="http://schemas.microsoft.com/office/word/2016/wordml/cid" xmlns:w16se="http://schemas.microsoft.com/office/word/2015/wordml/symex" xmlns:wpg="http://schemas.microsoft.com/office/word/2010/wordprocessingGroup" xmlns:wpi="http://schemas.microsoft.com/office/word/2010/wordprocessingInk" xmlns:wne="http://schemas.microsoft.com/office/word/2006/wordml" xmlns:wps="http://schemas.microsoft.com/office/word/2010/wordprocessingShape" mc:Ignorable="w14 w15 w16se w16cid wp14">
   <w:body>
     <w:p>
-      <w:pPr>
-        <w:spacing w:line="480" w:lineRule="auto"/>
-      </w:pPr>
-      <w:r>
-        <w:t>Owen Gallagher</w:t>
-      </w:r>
-      <w:r>
-        <w:t>, Brian Park, Anh Vu</w:t>
-      </w:r>
-    </w:p>
-    <w:p>
-      <w:pPr>
-        <w:spacing w:line="480" w:lineRule="auto"/>
-      </w:pPr>
+      <w:r>
+        <w:t>Owen Gallagher, Brian Park, Anh Vu</w:t>
+      </w:r>
+    </w:p>
+    <w:p>
       <w:r>
         <w:t>Dr. Rhodes</w:t>
       </w:r>
     </w:p>
     <w:p>
-      <w:pPr>
-        <w:spacing w:line="480" w:lineRule="auto"/>
-      </w:pPr>
       <w:r>
         <w:t>CS305 Software Models</w:t>
       </w:r>
     </w:p>
     <w:p>
-      <w:pPr>
-        <w:spacing w:line="480" w:lineRule="auto"/>
-      </w:pPr>
       <w:r>
         <w:t>13 February 2019</w:t>
       </w:r>
@@ -43,8 +28,16 @@
         <w:jc w:val="center"/>
       </w:pPr>
       <w:r>
-        <w:t>User’s Guide for Slide &amp; Connect</w:t>
-      </w:r>
+        <w:t xml:space="preserve">User’s Guide for </w:t>
+      </w:r>
+      <w:r>
+        <w:rPr>
+          <w:b/>
+        </w:rPr>
+        <w:t>Slide &amp; Connect</w:t>
+      </w:r>
+      <w:bookmarkStart w:id="0" w:name="_GoBack"/>
+      <w:bookmarkEnd w:id="0"/>
     </w:p>
     <w:p>
       <w:pPr>
@@ -81,20 +74,8 @@
         <w:br/>
         <w:t>Both players want to make 4 in a row of their marker type on the board. The way to play is to choose which way the pieces fall (like the game 2048), but the objective is to get 4 in a row (like the game Connect 4)</w:t>
       </w:r>
-    </w:p>
-    <w:p>
-      <w:pPr>
-        <w:rPr>
-          <w:b/>
-          <w:bCs/>
-        </w:rPr>
-      </w:pPr>
-      <w:r>
-        <w:rPr>
-          <w:b/>
-          <w:bCs/>
-        </w:rPr>
-        <w:t>*4 is not hard coded; can be changed at compile time</w:t>
+      <w:r>
+        <w:t>. The board is now displayed using a GUI.</w:t>
       </w:r>
     </w:p>
     <w:p>
@@ -279,33 +260,68 @@
         <w:t xml:space="preserve"> – RESET – SAVE – LOAD – QUIT</w:t>
       </w:r>
     </w:p>
+    <w:p>
+      <w:r>
+        <w:t>**Input has now become buttons in the GUI.</w:t>
+      </w:r>
+    </w:p>
     <w:p/>
     <w:p>
       <w:r>
-        <w:t>Up – Move all markers upward</w:t>
-      </w:r>
-    </w:p>
-    <w:p>
-      <w:r>
-        <w:t>Down – Move all markers downward</w:t>
-      </w:r>
-    </w:p>
-    <w:p>
-      <w:r>
-        <w:t>Left – Move all markers to the left</w:t>
-      </w:r>
-    </w:p>
-    <w:p>
-      <w:r>
-        <w:t>Right – Move all markers to the right</w:t>
-      </w:r>
-    </w:p>
-    <w:p>
-      <w:r>
-        <w:t xml:space="preserve">Reset – </w:t>
-      </w:r>
-      <w:r>
-        <w:t xml:space="preserve">Resets the GameController, which stores the state of the game, from the </w:t>
+        <w:t xml:space="preserve">Up </w:t>
+      </w:r>
+      <w:r>
+        <w:t xml:space="preserve">Button </w:t>
+      </w:r>
+      <w:r>
+        <w:t>– Move all markers upward</w:t>
+      </w:r>
+    </w:p>
+    <w:p>
+      <w:r>
+        <w:t xml:space="preserve">Down </w:t>
+      </w:r>
+      <w:r>
+        <w:t xml:space="preserve">Button </w:t>
+      </w:r>
+      <w:r>
+        <w:t>– Move all markers downward</w:t>
+      </w:r>
+    </w:p>
+    <w:p>
+      <w:r>
+        <w:t xml:space="preserve">Left </w:t>
+      </w:r>
+      <w:r>
+        <w:t xml:space="preserve">Button </w:t>
+      </w:r>
+      <w:r>
+        <w:t>– Move all markers to the left</w:t>
+      </w:r>
+    </w:p>
+    <w:p>
+      <w:r>
+        <w:t xml:space="preserve">Right </w:t>
+      </w:r>
+      <w:r>
+        <w:t xml:space="preserve">Button </w:t>
+      </w:r>
+      <w:r>
+        <w:t>– Move all markers to the right</w:t>
+      </w:r>
+    </w:p>
+    <w:p>
+      <w:r>
+        <w:t xml:space="preserve">Reset </w:t>
+      </w:r>
+      <w:r>
+        <w:t xml:space="preserve">Button </w:t>
+      </w:r>
+      <w:r>
+        <w:t xml:space="preserve">– </w:t>
+      </w:r>
+      <w:r>
+        <w:t xml:space="preserve">Resets the GameController, which stores the state of the game, from </w:t>
       </w:r>
     </w:p>
     <w:p>
@@ -313,28 +329,53 @@
         <w:ind w:firstLine="720"/>
       </w:pPr>
       <w:r>
-        <w:t>configuration file.</w:t>
-      </w:r>
-    </w:p>
-    <w:p>
-      <w:r>
-        <w:t>Save –</w:t>
-      </w:r>
-      <w:r>
-        <w:t xml:space="preserve"> Stores the state of the game and uses XML formatting to store GameController </w:t>
+        <w:t xml:space="preserve">the configuration </w:t>
+      </w:r>
+      <w:proofErr w:type="gramStart"/>
+      <w:r>
+        <w:t>file</w:t>
+      </w:r>
+      <w:proofErr w:type="gramEnd"/>
+      <w:r>
+        <w:t>.</w:t>
+      </w:r>
+    </w:p>
+    <w:p>
+      <w:r>
+        <w:t>Save</w:t>
+      </w:r>
+      <w:r>
+        <w:t xml:space="preserve"> Button</w:t>
+      </w:r>
+      <w:r>
+        <w:t xml:space="preserve"> –</w:t>
+      </w:r>
+      <w:r>
+        <w:t xml:space="preserve"> Stores the state of the game and uses XML formatting to store </w:t>
       </w:r>
     </w:p>
     <w:p>
       <w:pPr>
         <w:ind w:firstLine="720"/>
       </w:pPr>
-      <w:r>
-        <w:t>Model in XML.</w:t>
-      </w:r>
-    </w:p>
-    <w:p>
-      <w:r>
-        <w:t xml:space="preserve">Load – </w:t>
+      <w:proofErr w:type="spellStart"/>
+      <w:r>
+        <w:t>GameController</w:t>
+      </w:r>
+      <w:proofErr w:type="spellEnd"/>
+      <w:r>
+        <w:t xml:space="preserve"> Model in XML.</w:t>
+      </w:r>
+    </w:p>
+    <w:p>
+      <w:r>
+        <w:t>Load</w:t>
+      </w:r>
+      <w:r>
+        <w:t xml:space="preserve"> Button</w:t>
+      </w:r>
+      <w:r>
+        <w:t xml:space="preserve"> – </w:t>
       </w:r>
       <w:r>
         <w:t>Retrieves the state of the saved game in XML</w:t>
@@ -345,24 +386,34 @@
         <w:t xml:space="preserve">Quit </w:t>
       </w:r>
       <w:r>
+        <w:t xml:space="preserve">Button (Exit button of window) </w:t>
+      </w:r>
+      <w:r>
         <w:t>– Closes the program</w:t>
       </w:r>
     </w:p>
     <w:p>
       <w:r>
         <w:br/>
-        <w:t xml:space="preserve">Format: String - has to be one of the </w:t>
+        <w:t xml:space="preserve">Format: </w:t>
+      </w:r>
+      <w:r>
+        <w:t>GUI Button</w:t>
+      </w:r>
+      <w:r>
+        <w:t xml:space="preserve"> - has to be one of the </w:t>
       </w:r>
       <w:r>
         <w:t>8</w:t>
       </w:r>
       <w:r>
-        <w:t xml:space="preserve"> words above.</w:t>
-      </w:r>
-    </w:p>
-    <w:p>
-      <w:r>
-        <w:t>*Input is not case-sensitive</w:t>
+        <w:t xml:space="preserve"> </w:t>
+      </w:r>
+      <w:r>
+        <w:t>buttons</w:t>
+      </w:r>
+      <w:r>
+        <w:t xml:space="preserve"> above.</w:t>
       </w:r>
     </w:p>
     <w:p/>
@@ -379,11 +430,16 @@
       <w:r>
         <w:t>The board and the message</w:t>
       </w:r>
+      <w:r>
+        <w:t xml:space="preserve"> </w:t>
+      </w:r>
     </w:p>
     <w:p>
       <w:r>
         <w:br/>
-        <w:t xml:space="preserve">The message could say </w:t>
+      </w:r>
+      <w:r>
+        <w:t>The message is displayed on the console window and could be one of the following:</w:t>
       </w:r>
     </w:p>
     <w:p>
@@ -395,6 +451,7 @@
         </w:numPr>
       </w:pPr>
       <w:r>
+        <w:lastRenderedPageBreak/>
         <w:t>"</w:t>
       </w:r>
       <w:r>
@@ -470,10 +527,7 @@
         <w:t>“Quitting Game…”</w:t>
       </w:r>
     </w:p>
-    <w:p>
-      <w:bookmarkStart w:id="0" w:name="_GoBack"/>
-      <w:bookmarkEnd w:id="0"/>
-    </w:p>
+    <w:p/>
     <w:p>
       <w:r>
         <w:t>The board is a grid represented by characters in the console</w:t>
@@ -483,6 +537,9 @@
       </w:r>
       <w:r>
         <w:t xml:space="preserve"> that shows where the markers are.</w:t>
+      </w:r>
+      <w:r>
+        <w:t xml:space="preserve"> The board is now displayed as a GUI.</w:t>
       </w:r>
     </w:p>
     <w:p/>
@@ -614,6 +671,11 @@
         <w:docPartUnique/>
       </w:docPartObj>
     </w:sdtPr>
+    <w:sdtEndPr>
+      <w:rPr>
+        <w:rStyle w:val="PageNumber"/>
+      </w:rPr>
+    </w:sdtEndPr>
     <w:sdtContent>
       <w:p>
         <w:pPr>
@@ -666,6 +728,11 @@
         <w:docPartUnique/>
       </w:docPartObj>
     </w:sdtPr>
+    <w:sdtEndPr>
+      <w:rPr>
+        <w:rStyle w:val="PageNumber"/>
+      </w:rPr>
+    </w:sdtEndPr>
     <w:sdtContent>
       <w:p>
         <w:pPr>
@@ -1491,6 +1558,7 @@
   <w:style w:type="character" w:default="1" w:styleId="DefaultParagraphFont">
     <w:name w:val="Default Paragraph Font"/>
     <w:uiPriority w:val="1"/>
+    <w:semiHidden/>
     <w:unhideWhenUsed/>
   </w:style>
   <w:style w:type="table" w:default="1" w:styleId="TableNormal">

</xml_diff>

<commit_message>
updated user's guide and added uml activity chart
</commit_message>
<xml_diff>
--- a/UsersGuide.docx
+++ b/UsersGuide.docx
@@ -19,7 +19,12 @@
     </w:p>
     <w:p>
       <w:r>
-        <w:t>13 February 2019</w:t>
+        <w:t>25</w:t>
+      </w:r>
+      <w:bookmarkStart w:id="0" w:name="_GoBack"/>
+      <w:bookmarkEnd w:id="0"/>
+      <w:r>
+        <w:t xml:space="preserve"> February 2019</w:t>
       </w:r>
     </w:p>
     <w:p>
@@ -36,8 +41,6 @@
         </w:rPr>
         <w:t>Slide &amp; Connect</w:t>
       </w:r>
-      <w:bookmarkStart w:id="0" w:name="_GoBack"/>
-      <w:bookmarkEnd w:id="0"/>
     </w:p>
     <w:p>
       <w:pPr>

</xml_diff>